<commit_message>
update the doc with lorem
Signed-off-by: Ravindranath K <ravindranath.k@natwest.com>
</commit_message>
<xml_diff>
--- a/HACK4ACAUSE-TEMPLATE_USECASE.docx
+++ b/HACK4ACAUSE-TEMPLATE_USECASE.docx
@@ -17,23 +17,55 @@
           <w:sz w:val="32"/>
           <w:szCs w:val="32"/>
         </w:rPr>
-        <w:t>Business Case Document</w:t>
-      </w:r>
-    </w:p>
-    <w:p>
-      <w:pPr>
-        <w:pStyle w:val="Heading1"/>
-        <w:rPr>
+        <w:t xml:space="preserve">Plugin </w:t>
+      </w:r>
+      <w:r>
+        <w:rPr>
+          <w:b/>
+          <w:bCs/>
           <w:sz w:val="32"/>
           <w:szCs w:val="32"/>
         </w:rPr>
-      </w:pPr>
-      <w:r>
-        <w:rPr>
+        <w:t>Use</w:t>
+      </w:r>
+      <w:r>
+        <w:rPr>
+          <w:b/>
+          <w:bCs/>
           <w:sz w:val="32"/>
           <w:szCs w:val="32"/>
         </w:rPr>
-        <w:t>Infinite Question Creator Plugin</w:t>
+        <w:t xml:space="preserve"> Case Document</w:t>
+      </w:r>
+    </w:p>
+    <w:p>
+      <w:pPr>
+        <w:pStyle w:val="Heading1"/>
+        <w:rPr>
+          <w:sz w:val="32"/>
+          <w:szCs w:val="32"/>
+        </w:rPr>
+      </w:pPr>
+      <w:r>
+        <w:rPr>
+          <w:sz w:val="32"/>
+          <w:szCs w:val="32"/>
+        </w:rPr>
+        <w:t>&lt;</w:t>
+      </w:r>
+      <w:r>
+        <w:rPr>
+          <w:sz w:val="32"/>
+          <w:szCs w:val="32"/>
+        </w:rPr>
+        <w:t>Plugin</w:t>
+      </w:r>
+      <w:r>
+        <w:rPr>
+          <w:sz w:val="32"/>
+          <w:szCs w:val="32"/>
+        </w:rPr>
+        <w:t xml:space="preserve"> name goes here&gt;</w:t>
       </w:r>
     </w:p>
     <w:p>
@@ -85,7 +117,23 @@
           <w:sz w:val="18"/>
           <w:szCs w:val="18"/>
         </w:rPr>
-        <w:t>The proposed solution is an AI-powered “Infinite Question Creator” plugin designed for a learning assistant system. It enables educators, especially those working with non-profit organizations, to instantly generate topic-specific questions along with answer keys. This reduces the manual effort currently required for question paper and practice material creation.</w:t>
+        <w:t xml:space="preserve">Lorem ipsum dolor </w:t>
+      </w:r>
+      <w:proofErr w:type="gramStart"/>
+      <w:r>
+        <w:rPr>
+          <w:sz w:val="18"/>
+          <w:szCs w:val="18"/>
+        </w:rPr>
+        <w:t>sit</w:t>
+      </w:r>
+      <w:proofErr w:type="gramEnd"/>
+      <w:r>
+        <w:rPr>
+          <w:sz w:val="18"/>
+          <w:szCs w:val="18"/>
+        </w:rPr>
+        <w:t xml:space="preserve"> amet, consectetur adipiscing elit. Integer sodales, pretium nec egestas, justo nunc ultrices ligula, sit amet laoreet augue elit vel metus. Ut porttitor, arcu vitae convallis varius, mi purus semper quam, vitae consequat orci mauris in magna. Proin pulvinar, felis nec feugiat malesuada, dui nisl blandit neque, sit amet faucibus.</w:t>
       </w:r>
     </w:p>
     <w:p>
@@ -117,7 +165,23 @@
           <w:sz w:val="18"/>
           <w:szCs w:val="18"/>
         </w:rPr>
-        <w:t>Teachers and mentors in education-focused non-profits spend a significant portion of their time crafting questions for student assessments, quizzes, and practice exercises. This task is repetitive, time-consuming, and reduces the time available for personalized teaching. Non-profits, already operating under constrained budgets, face further challenges because they cannot always afford to hire additional teachers or content creators.</w:t>
+        <w:t xml:space="preserve">Lorem ipsum dolor </w:t>
+      </w:r>
+      <w:proofErr w:type="gramStart"/>
+      <w:r>
+        <w:rPr>
+          <w:sz w:val="18"/>
+          <w:szCs w:val="18"/>
+        </w:rPr>
+        <w:t>sit</w:t>
+      </w:r>
+      <w:proofErr w:type="gramEnd"/>
+      <w:r>
+        <w:rPr>
+          <w:sz w:val="18"/>
+          <w:szCs w:val="18"/>
+        </w:rPr>
+        <w:t xml:space="preserve"> amet, consectetur adipiscing elit. Vivamus suscipit, lacus at dapibus fermentum, tellus risus viverra nibh, in finibus ex orci id quam. Proin accumsan, augue sit amet aliquet interdum, mi neque feugiat erat, nec pretium nunc sapien sed magna. Integer vel arcu laoreet, viverra lacus non, tincidunt mi. Sed ut felis ut nisl porttitor dignissim sit amet nec quam.</w:t>
       </w:r>
     </w:p>
     <w:p>
@@ -149,7 +213,30 @@
           <w:sz w:val="18"/>
           <w:szCs w:val="18"/>
         </w:rPr>
-        <w:t>The Infinite Question Creator plugin leverages large language models (LLMs) to automatically generate large sets of relevant, accurate, and structured questions tailored to specific topics. Key features:</w:t>
+        <w:t xml:space="preserve">Lorem ipsum dolor </w:t>
+      </w:r>
+      <w:proofErr w:type="gramStart"/>
+      <w:r>
+        <w:rPr>
+          <w:sz w:val="18"/>
+          <w:szCs w:val="18"/>
+        </w:rPr>
+        <w:t>sit</w:t>
+      </w:r>
+      <w:proofErr w:type="gramEnd"/>
+      <w:r>
+        <w:rPr>
+          <w:sz w:val="18"/>
+          <w:szCs w:val="18"/>
+        </w:rPr>
+        <w:t xml:space="preserve"> amet, consectetur adipiscing elit. Suspendisse euismod viverra lorem, nec pulvinar nisi mattis nec. Integer porttitor lacus vel urna egestas, vitae malesuada leo faucibus. </w:t>
+      </w:r>
+      <w:r>
+        <w:rPr>
+          <w:sz w:val="18"/>
+          <w:szCs w:val="18"/>
+        </w:rPr>
+        <w:t>Key features:</w:t>
       </w:r>
     </w:p>
     <w:p>
@@ -169,7 +256,23 @@
           <w:sz w:val="18"/>
           <w:szCs w:val="18"/>
         </w:rPr>
-        <w:t>Teachers enter a topic or concept.</w:t>
+        <w:t xml:space="preserve">Lorem ipsum dolor </w:t>
+      </w:r>
+      <w:proofErr w:type="gramStart"/>
+      <w:r>
+        <w:rPr>
+          <w:sz w:val="18"/>
+          <w:szCs w:val="18"/>
+        </w:rPr>
+        <w:t>sit</w:t>
+      </w:r>
+      <w:proofErr w:type="gramEnd"/>
+      <w:r>
+        <w:rPr>
+          <w:sz w:val="18"/>
+          <w:szCs w:val="18"/>
+        </w:rPr>
+        <w:t xml:space="preserve"> amet, consectetur adipiscing elit.</w:t>
       </w:r>
     </w:p>
     <w:p>
@@ -189,7 +292,7 @@
           <w:sz w:val="18"/>
           <w:szCs w:val="18"/>
         </w:rPr>
-        <w:t>The plugin generates multiple variations of questions instantly.</w:t>
+        <w:t>Sed do eiusmod tempor incididunt ut labore et dolore magna aliqua.</w:t>
       </w:r>
     </w:p>
     <w:p>
@@ -209,7 +312,7 @@
           <w:sz w:val="18"/>
           <w:szCs w:val="18"/>
         </w:rPr>
-        <w:t>Answer keys are generated alongside, reducing checking overhead.</w:t>
+        <w:t>Ut enim ad minim veniam, quis nostrud exercitation ullamco laboris.</w:t>
       </w:r>
     </w:p>
     <w:p>
@@ -229,7 +332,7 @@
           <w:sz w:val="18"/>
           <w:szCs w:val="18"/>
         </w:rPr>
-        <w:t>Customization options for difficulty level, type of questions (MCQs, short answers, long answers, etc.).</w:t>
+        <w:t>Duis aute irure dolor in reprehenderit in voluptate velit esse cillum dolore.</w:t>
       </w:r>
     </w:p>
     <w:p>
@@ -247,6 +350,157 @@
           <w:szCs w:val="24"/>
         </w:rPr>
         <w:t>Benefits</w:t>
+      </w:r>
+    </w:p>
+    <w:p>
+      <w:pPr>
+        <w:pStyle w:val="ListParagraph"/>
+        <w:numPr>
+          <w:ilvl w:val="0"/>
+          <w:numId w:val="5"/>
+        </w:numPr>
+        <w:rPr>
+          <w:sz w:val="18"/>
+          <w:szCs w:val="18"/>
+        </w:rPr>
+      </w:pPr>
+      <w:r>
+        <w:rPr>
+          <w:sz w:val="18"/>
+          <w:szCs w:val="18"/>
+        </w:rPr>
+        <w:t xml:space="preserve">Lorem ipsum dolor </w:t>
+      </w:r>
+      <w:proofErr w:type="gramStart"/>
+      <w:r>
+        <w:rPr>
+          <w:sz w:val="18"/>
+          <w:szCs w:val="18"/>
+        </w:rPr>
+        <w:t>sit</w:t>
+      </w:r>
+      <w:proofErr w:type="gramEnd"/>
+      <w:r>
+        <w:rPr>
+          <w:sz w:val="18"/>
+          <w:szCs w:val="18"/>
+        </w:rPr>
+        <w:t xml:space="preserve"> amet, consectetur adipiscing elit.</w:t>
+      </w:r>
+    </w:p>
+    <w:p>
+      <w:pPr>
+        <w:pStyle w:val="ListParagraph"/>
+        <w:numPr>
+          <w:ilvl w:val="0"/>
+          <w:numId w:val="5"/>
+        </w:numPr>
+        <w:rPr>
+          <w:sz w:val="18"/>
+          <w:szCs w:val="18"/>
+        </w:rPr>
+      </w:pPr>
+      <w:r>
+        <w:rPr>
+          <w:sz w:val="18"/>
+          <w:szCs w:val="18"/>
+        </w:rPr>
+        <w:t>Sed do eiusmod tempor incididunt ut labore et dolore magna aliqua.</w:t>
+      </w:r>
+    </w:p>
+    <w:p>
+      <w:pPr>
+        <w:pStyle w:val="ListParagraph"/>
+        <w:numPr>
+          <w:ilvl w:val="0"/>
+          <w:numId w:val="5"/>
+        </w:numPr>
+        <w:rPr>
+          <w:sz w:val="18"/>
+          <w:szCs w:val="18"/>
+        </w:rPr>
+      </w:pPr>
+      <w:r>
+        <w:rPr>
+          <w:sz w:val="18"/>
+          <w:szCs w:val="18"/>
+        </w:rPr>
+        <w:t>Ut enim ad minim veniam, quis nostrud exercitation ullamco laboris.</w:t>
+      </w:r>
+    </w:p>
+    <w:p>
+      <w:pPr>
+        <w:pStyle w:val="ListParagraph"/>
+        <w:numPr>
+          <w:ilvl w:val="0"/>
+          <w:numId w:val="5"/>
+        </w:numPr>
+        <w:rPr>
+          <w:sz w:val="18"/>
+          <w:szCs w:val="18"/>
+        </w:rPr>
+      </w:pPr>
+      <w:r>
+        <w:rPr>
+          <w:sz w:val="18"/>
+          <w:szCs w:val="18"/>
+        </w:rPr>
+        <w:t>Duis aute irure dolor in reprehenderit in voluptate velit esse cillum dolore.</w:t>
+      </w:r>
+    </w:p>
+    <w:p>
+      <w:pPr>
+        <w:rPr>
+          <w:rStyle w:val="Heading2Char"/>
+          <w:sz w:val="24"/>
+          <w:szCs w:val="24"/>
+        </w:rPr>
+      </w:pPr>
+      <w:r>
+        <w:rPr>
+          <w:rStyle w:val="Heading2Char"/>
+          <w:sz w:val="24"/>
+          <w:szCs w:val="24"/>
+        </w:rPr>
+        <w:t>Impact on Non-Profits</w:t>
+      </w:r>
+    </w:p>
+    <w:p>
+      <w:pPr>
+        <w:rPr>
+          <w:sz w:val="18"/>
+          <w:szCs w:val="18"/>
+        </w:rPr>
+      </w:pPr>
+      <w:r>
+        <w:rPr>
+          <w:sz w:val="18"/>
+          <w:szCs w:val="18"/>
+        </w:rPr>
+        <w:t xml:space="preserve">Lorem ipsum dolor </w:t>
+      </w:r>
+      <w:proofErr w:type="gramStart"/>
+      <w:r>
+        <w:rPr>
+          <w:sz w:val="18"/>
+          <w:szCs w:val="18"/>
+        </w:rPr>
+        <w:t>sit</w:t>
+      </w:r>
+      <w:proofErr w:type="gramEnd"/>
+      <w:r>
+        <w:rPr>
+          <w:sz w:val="18"/>
+          <w:szCs w:val="18"/>
+        </w:rPr>
+        <w:t xml:space="preserve"> amet, consectetur adipiscing elit. Suspendisse euismod viverra lorem</w:t>
+      </w:r>
+      <w:r>
+        <w:rPr>
+          <w:sz w:val="18"/>
+          <w:szCs w:val="18"/>
+        </w:rPr>
+        <w:t>:</w:t>
       </w:r>
     </w:p>
     <w:p>
@@ -266,7 +520,23 @@
           <w:sz w:val="18"/>
           <w:szCs w:val="18"/>
         </w:rPr>
-        <w:t>Time Savings: Reduces teacher workload in question creation by up to 80%.</w:t>
+        <w:t xml:space="preserve">Lorem ipsum dolor </w:t>
+      </w:r>
+      <w:proofErr w:type="gramStart"/>
+      <w:r>
+        <w:rPr>
+          <w:sz w:val="18"/>
+          <w:szCs w:val="18"/>
+        </w:rPr>
+        <w:t>sit</w:t>
+      </w:r>
+      <w:proofErr w:type="gramEnd"/>
+      <w:r>
+        <w:rPr>
+          <w:sz w:val="18"/>
+          <w:szCs w:val="18"/>
+        </w:rPr>
+        <w:t xml:space="preserve"> amet, consectetur adipiscing elit.</w:t>
       </w:r>
     </w:p>
     <w:p>
@@ -286,7 +556,7 @@
           <w:sz w:val="18"/>
           <w:szCs w:val="18"/>
         </w:rPr>
-        <w:t>Cost Efficiency: Helps non-profits reduce dependency on additional staff or content providers.</w:t>
+        <w:t>Sed do eiusmod tempor incididunt ut labore et dolore magna aliqua.</w:t>
       </w:r>
     </w:p>
     <w:p>
@@ -306,7 +576,7 @@
           <w:sz w:val="18"/>
           <w:szCs w:val="18"/>
         </w:rPr>
-        <w:t>Scalability: Enables the creation of unlimited question banks across subjects and grades.</w:t>
+        <w:t>Ut enim ad minim veniam, quis nostrud exercitation ullamco laboris.</w:t>
       </w:r>
     </w:p>
     <w:p>
@@ -326,27 +596,7 @@
           <w:sz w:val="18"/>
           <w:szCs w:val="18"/>
         </w:rPr>
-        <w:t>Consistency: Ensures question quality and coverage of concepts with minimal duplication of effort.</w:t>
-      </w:r>
-    </w:p>
-    <w:p>
-      <w:pPr>
-        <w:pStyle w:val="ListParagraph"/>
-        <w:numPr>
-          <w:ilvl w:val="0"/>
-          <w:numId w:val="4"/>
-        </w:numPr>
-        <w:rPr>
-          <w:sz w:val="18"/>
-          <w:szCs w:val="18"/>
-        </w:rPr>
-      </w:pPr>
-      <w:r>
-        <w:rPr>
-          <w:sz w:val="18"/>
-          <w:szCs w:val="18"/>
-        </w:rPr>
-        <w:t>Accessibility: Makes high-quality educational resources available to underfunded schools and organizations.</w:t>
+        <w:t>Duis aute irure dolor in reprehenderit in voluptate velit esse cillum dolore.</w:t>
       </w:r>
     </w:p>
     <w:p>
@@ -363,82 +613,38 @@
           <w:sz w:val="24"/>
           <w:szCs w:val="24"/>
         </w:rPr>
-        <w:t>Impact on Non-Profits</w:t>
-      </w:r>
-    </w:p>
-    <w:p>
-      <w:pPr>
-        <w:rPr>
-          <w:sz w:val="18"/>
-          <w:szCs w:val="18"/>
-        </w:rPr>
-      </w:pPr>
-      <w:r>
-        <w:rPr>
-          <w:sz w:val="18"/>
-          <w:szCs w:val="18"/>
-        </w:rPr>
-        <w:t>By integrating this module into their educational tools, non-profits can:</w:t>
-      </w:r>
-    </w:p>
-    <w:p>
-      <w:pPr>
-        <w:pStyle w:val="ListParagraph"/>
-        <w:numPr>
-          <w:ilvl w:val="0"/>
-          <w:numId w:val="4"/>
-        </w:numPr>
-        <w:rPr>
-          <w:sz w:val="18"/>
-          <w:szCs w:val="18"/>
-        </w:rPr>
-      </w:pPr>
-      <w:r>
-        <w:rPr>
-          <w:sz w:val="18"/>
-          <w:szCs w:val="18"/>
-        </w:rPr>
-        <w:t>Focus teacher efforts on direct student engagement rather than repetitive administrative work.</w:t>
-      </w:r>
-    </w:p>
-    <w:p>
-      <w:pPr>
-        <w:pStyle w:val="ListParagraph"/>
-        <w:numPr>
-          <w:ilvl w:val="0"/>
-          <w:numId w:val="4"/>
-        </w:numPr>
-        <w:rPr>
-          <w:sz w:val="18"/>
-          <w:szCs w:val="18"/>
-        </w:rPr>
-      </w:pPr>
-      <w:r>
-        <w:rPr>
-          <w:sz w:val="18"/>
-          <w:szCs w:val="18"/>
-        </w:rPr>
-        <w:t>Expand reach to a larger pool of learners without proportional increase in costs.</w:t>
-      </w:r>
-    </w:p>
-    <w:p>
-      <w:pPr>
-        <w:pStyle w:val="ListParagraph"/>
-        <w:numPr>
-          <w:ilvl w:val="0"/>
-          <w:numId w:val="4"/>
-        </w:numPr>
-        <w:rPr>
-          <w:sz w:val="18"/>
-          <w:szCs w:val="18"/>
-        </w:rPr>
-      </w:pPr>
-      <w:r>
-        <w:rPr>
-          <w:sz w:val="18"/>
-          <w:szCs w:val="18"/>
-        </w:rPr>
-        <w:t>Improve learner outcomes through more frequent practice and evaluation materials.</w:t>
+        <w:t>Competitive Advantage</w:t>
+      </w:r>
+    </w:p>
+    <w:p>
+      <w:pPr>
+        <w:rPr>
+          <w:sz w:val="18"/>
+          <w:szCs w:val="18"/>
+        </w:rPr>
+      </w:pPr>
+      <w:r>
+        <w:rPr>
+          <w:sz w:val="18"/>
+          <w:szCs w:val="18"/>
+        </w:rPr>
+        <w:t xml:space="preserve">Lorem ipsum dolor </w:t>
+      </w:r>
+      <w:proofErr w:type="gramStart"/>
+      <w:r>
+        <w:rPr>
+          <w:sz w:val="18"/>
+          <w:szCs w:val="18"/>
+        </w:rPr>
+        <w:t>sit</w:t>
+      </w:r>
+      <w:proofErr w:type="gramEnd"/>
+      <w:r>
+        <w:rPr>
+          <w:sz w:val="18"/>
+          <w:szCs w:val="18"/>
+        </w:rPr>
+        <w:t xml:space="preserve"> amet, consectetur adipiscing elit. Vivamus suscipit, lacus at dapibus fermentum, tellus risus viverra nibh, in finibus ex orci id quam. Proin accumsan, augue sit amet aliquet interdum, mi neque feugiat erat, nec pretium nunc sapien sed magna. Integer vel arcu laoreet, viverra lacus non, tincidunt mi. Sed ut felis ut nisl porttitor dignissim sit amet nec quam.</w:t>
       </w:r>
     </w:p>
     <w:p>
@@ -455,38 +661,6 @@
           <w:sz w:val="24"/>
           <w:szCs w:val="24"/>
         </w:rPr>
-        <w:t>Competitive Advantage</w:t>
-      </w:r>
-    </w:p>
-    <w:p>
-      <w:pPr>
-        <w:rPr>
-          <w:sz w:val="18"/>
-          <w:szCs w:val="18"/>
-        </w:rPr>
-      </w:pPr>
-      <w:r>
-        <w:rPr>
-          <w:sz w:val="18"/>
-          <w:szCs w:val="18"/>
-        </w:rPr>
-        <w:t>Compared to traditional manual methods of question creation or static pre-designed question banks, this solution offers instant, customizable, and adaptive question generation, giving non-profits a distinct edge in delivering effective education at scale.</w:t>
-      </w:r>
-    </w:p>
-    <w:p>
-      <w:pPr>
-        <w:rPr>
-          <w:rStyle w:val="Heading2Char"/>
-          <w:sz w:val="24"/>
-          <w:szCs w:val="24"/>
-        </w:rPr>
-      </w:pPr>
-      <w:r>
-        <w:rPr>
-          <w:rStyle w:val="Heading2Char"/>
-          <w:sz w:val="24"/>
-          <w:szCs w:val="24"/>
-        </w:rPr>
         <w:t>Conclusion</w:t>
       </w:r>
     </w:p>
@@ -502,30 +676,24 @@
           <w:sz w:val="18"/>
           <w:szCs w:val="18"/>
         </w:rPr>
-        <w:t xml:space="preserve">The Infinite Question Creator plugin addresses a critical pain point for non-profit education providers by automating a </w:t>
-      </w:r>
-      <w:r>
-        <w:rPr>
-          <w:sz w:val="18"/>
-          <w:szCs w:val="18"/>
-        </w:rPr>
-        <w:t>labour-intensive</w:t>
-      </w:r>
-      <w:r>
-        <w:rPr>
-          <w:sz w:val="18"/>
-          <w:szCs w:val="18"/>
-        </w:rPr>
-        <w:t xml:space="preserve"> but essential task. Through significant time and cost savings, this solution empowers non-profits to achieve greater impact with limited resources, making quality learning more accessible and scalable.</w:t>
-      </w:r>
-    </w:p>
-    <w:p>
-      <w:pPr>
-        <w:rPr>
-          <w:sz w:val="18"/>
-          <w:szCs w:val="18"/>
-        </w:rPr>
-      </w:pPr>
+        <w:t xml:space="preserve">Lorem ipsum dolor </w:t>
+      </w:r>
+      <w:proofErr w:type="gramStart"/>
+      <w:r>
+        <w:rPr>
+          <w:sz w:val="18"/>
+          <w:szCs w:val="18"/>
+        </w:rPr>
+        <w:t>sit</w:t>
+      </w:r>
+      <w:proofErr w:type="gramEnd"/>
+      <w:r>
+        <w:rPr>
+          <w:sz w:val="18"/>
+          <w:szCs w:val="18"/>
+        </w:rPr>
+        <w:t xml:space="preserve"> amet, consectetur adipiscing elit. Vivamus suscipit, lacus at dapibus fermentum, tellus risus viverra nibh, in finibus ex orci id quam. Proin accumsan, augue sit amet aliquet interdum, mi neque feugiat erat, nec pretium nunc sapien sed magna. Integer vel arcu laoreet, viverra lacus non, tincidunt mi. Sed ut felis ut nisl porttitor dignissim sit amet nec quam.</w:t>
+      </w:r>
     </w:p>
     <w:sectPr>
       <w:headerReference w:type="even" r:id="rId8"/>
@@ -677,7 +845,7 @@
               </v:handles>
               <o:lock v:ext="edit" text="t" shapetype="t"/>
             </v:shapetype>
-            <v:shape id="PowerPlusWaterMarkObject357922611" o:spid="_x0000_s1025" type="#_x0000_t136" style="position:absolute;margin-left:0;margin-top:0;width:461.85pt;height:197.95pt;rotation:315;z-index:-251657216;mso-position-horizontal:center;mso-position-horizontal-relative:margin;mso-position-vertical:center;mso-position-vertical-relative:margin" o:allowincell="f" fillcolor="silver" stroked="f">
+            <v:shape id="PowerPlusWaterMarkObject357922611" o:spid="_x0000_s1025" type="#_x0000_t136" style="position:absolute;margin-left:0;margin-top:0;width:461.85pt;height:197.95pt;rotation:315;z-index:-251658752;mso-position-horizontal:center;mso-position-horizontal-relative:margin;mso-position-vertical:center;mso-position-vertical-relative:margin" o:allowincell="f" fillcolor="silver" stroked="f">
               <v:fill opacity=".5"/>
               <v:textpath style="font-family:&quot;Calibri&quot;;font-size:1pt" string="SAMPLE"/>
               <w10:wrap anchorx="margin" anchory="margin"/>

</xml_diff>

<commit_message>
update the doc with lorem (#15)
Signed-off-by: Ravindranath K <ravindranath.k@natwest.com>
</commit_message>
<xml_diff>
--- a/HACK4ACAUSE-TEMPLATE_USECASE.docx
+++ b/HACK4ACAUSE-TEMPLATE_USECASE.docx
@@ -17,23 +17,55 @@
           <w:sz w:val="32"/>
           <w:szCs w:val="32"/>
         </w:rPr>
-        <w:t>Business Case Document</w:t>
-      </w:r>
-    </w:p>
-    <w:p>
-      <w:pPr>
-        <w:pStyle w:val="Heading1"/>
-        <w:rPr>
+        <w:t xml:space="preserve">Plugin </w:t>
+      </w:r>
+      <w:r>
+        <w:rPr>
+          <w:b/>
+          <w:bCs/>
           <w:sz w:val="32"/>
           <w:szCs w:val="32"/>
         </w:rPr>
-      </w:pPr>
-      <w:r>
-        <w:rPr>
+        <w:t>Use</w:t>
+      </w:r>
+      <w:r>
+        <w:rPr>
+          <w:b/>
+          <w:bCs/>
           <w:sz w:val="32"/>
           <w:szCs w:val="32"/>
         </w:rPr>
-        <w:t>Infinite Question Creator Plugin</w:t>
+        <w:t xml:space="preserve"> Case Document</w:t>
+      </w:r>
+    </w:p>
+    <w:p>
+      <w:pPr>
+        <w:pStyle w:val="Heading1"/>
+        <w:rPr>
+          <w:sz w:val="32"/>
+          <w:szCs w:val="32"/>
+        </w:rPr>
+      </w:pPr>
+      <w:r>
+        <w:rPr>
+          <w:sz w:val="32"/>
+          <w:szCs w:val="32"/>
+        </w:rPr>
+        <w:t>&lt;</w:t>
+      </w:r>
+      <w:r>
+        <w:rPr>
+          <w:sz w:val="32"/>
+          <w:szCs w:val="32"/>
+        </w:rPr>
+        <w:t>Plugin</w:t>
+      </w:r>
+      <w:r>
+        <w:rPr>
+          <w:sz w:val="32"/>
+          <w:szCs w:val="32"/>
+        </w:rPr>
+        <w:t xml:space="preserve"> name goes here&gt;</w:t>
       </w:r>
     </w:p>
     <w:p>
@@ -85,7 +117,23 @@
           <w:sz w:val="18"/>
           <w:szCs w:val="18"/>
         </w:rPr>
-        <w:t>The proposed solution is an AI-powered “Infinite Question Creator” plugin designed for a learning assistant system. It enables educators, especially those working with non-profit organizations, to instantly generate topic-specific questions along with answer keys. This reduces the manual effort currently required for question paper and practice material creation.</w:t>
+        <w:t xml:space="preserve">Lorem ipsum dolor </w:t>
+      </w:r>
+      <w:proofErr w:type="gramStart"/>
+      <w:r>
+        <w:rPr>
+          <w:sz w:val="18"/>
+          <w:szCs w:val="18"/>
+        </w:rPr>
+        <w:t>sit</w:t>
+      </w:r>
+      <w:proofErr w:type="gramEnd"/>
+      <w:r>
+        <w:rPr>
+          <w:sz w:val="18"/>
+          <w:szCs w:val="18"/>
+        </w:rPr>
+        <w:t xml:space="preserve"> amet, consectetur adipiscing elit. Integer sodales, pretium nec egestas, justo nunc ultrices ligula, sit amet laoreet augue elit vel metus. Ut porttitor, arcu vitae convallis varius, mi purus semper quam, vitae consequat orci mauris in magna. Proin pulvinar, felis nec feugiat malesuada, dui nisl blandit neque, sit amet faucibus.</w:t>
       </w:r>
     </w:p>
     <w:p>
@@ -117,7 +165,23 @@
           <w:sz w:val="18"/>
           <w:szCs w:val="18"/>
         </w:rPr>
-        <w:t>Teachers and mentors in education-focused non-profits spend a significant portion of their time crafting questions for student assessments, quizzes, and practice exercises. This task is repetitive, time-consuming, and reduces the time available for personalized teaching. Non-profits, already operating under constrained budgets, face further challenges because they cannot always afford to hire additional teachers or content creators.</w:t>
+        <w:t xml:space="preserve">Lorem ipsum dolor </w:t>
+      </w:r>
+      <w:proofErr w:type="gramStart"/>
+      <w:r>
+        <w:rPr>
+          <w:sz w:val="18"/>
+          <w:szCs w:val="18"/>
+        </w:rPr>
+        <w:t>sit</w:t>
+      </w:r>
+      <w:proofErr w:type="gramEnd"/>
+      <w:r>
+        <w:rPr>
+          <w:sz w:val="18"/>
+          <w:szCs w:val="18"/>
+        </w:rPr>
+        <w:t xml:space="preserve"> amet, consectetur adipiscing elit. Vivamus suscipit, lacus at dapibus fermentum, tellus risus viverra nibh, in finibus ex orci id quam. Proin accumsan, augue sit amet aliquet interdum, mi neque feugiat erat, nec pretium nunc sapien sed magna. Integer vel arcu laoreet, viverra lacus non, tincidunt mi. Sed ut felis ut nisl porttitor dignissim sit amet nec quam.</w:t>
       </w:r>
     </w:p>
     <w:p>
@@ -149,7 +213,30 @@
           <w:sz w:val="18"/>
           <w:szCs w:val="18"/>
         </w:rPr>
-        <w:t>The Infinite Question Creator plugin leverages large language models (LLMs) to automatically generate large sets of relevant, accurate, and structured questions tailored to specific topics. Key features:</w:t>
+        <w:t xml:space="preserve">Lorem ipsum dolor </w:t>
+      </w:r>
+      <w:proofErr w:type="gramStart"/>
+      <w:r>
+        <w:rPr>
+          <w:sz w:val="18"/>
+          <w:szCs w:val="18"/>
+        </w:rPr>
+        <w:t>sit</w:t>
+      </w:r>
+      <w:proofErr w:type="gramEnd"/>
+      <w:r>
+        <w:rPr>
+          <w:sz w:val="18"/>
+          <w:szCs w:val="18"/>
+        </w:rPr>
+        <w:t xml:space="preserve"> amet, consectetur adipiscing elit. Suspendisse euismod viverra lorem, nec pulvinar nisi mattis nec. Integer porttitor lacus vel urna egestas, vitae malesuada leo faucibus. </w:t>
+      </w:r>
+      <w:r>
+        <w:rPr>
+          <w:sz w:val="18"/>
+          <w:szCs w:val="18"/>
+        </w:rPr>
+        <w:t>Key features:</w:t>
       </w:r>
     </w:p>
     <w:p>
@@ -169,7 +256,23 @@
           <w:sz w:val="18"/>
           <w:szCs w:val="18"/>
         </w:rPr>
-        <w:t>Teachers enter a topic or concept.</w:t>
+        <w:t xml:space="preserve">Lorem ipsum dolor </w:t>
+      </w:r>
+      <w:proofErr w:type="gramStart"/>
+      <w:r>
+        <w:rPr>
+          <w:sz w:val="18"/>
+          <w:szCs w:val="18"/>
+        </w:rPr>
+        <w:t>sit</w:t>
+      </w:r>
+      <w:proofErr w:type="gramEnd"/>
+      <w:r>
+        <w:rPr>
+          <w:sz w:val="18"/>
+          <w:szCs w:val="18"/>
+        </w:rPr>
+        <w:t xml:space="preserve"> amet, consectetur adipiscing elit.</w:t>
       </w:r>
     </w:p>
     <w:p>
@@ -189,7 +292,7 @@
           <w:sz w:val="18"/>
           <w:szCs w:val="18"/>
         </w:rPr>
-        <w:t>The plugin generates multiple variations of questions instantly.</w:t>
+        <w:t>Sed do eiusmod tempor incididunt ut labore et dolore magna aliqua.</w:t>
       </w:r>
     </w:p>
     <w:p>
@@ -209,7 +312,7 @@
           <w:sz w:val="18"/>
           <w:szCs w:val="18"/>
         </w:rPr>
-        <w:t>Answer keys are generated alongside, reducing checking overhead.</w:t>
+        <w:t>Ut enim ad minim veniam, quis nostrud exercitation ullamco laboris.</w:t>
       </w:r>
     </w:p>
     <w:p>
@@ -229,7 +332,7 @@
           <w:sz w:val="18"/>
           <w:szCs w:val="18"/>
         </w:rPr>
-        <w:t>Customization options for difficulty level, type of questions (MCQs, short answers, long answers, etc.).</w:t>
+        <w:t>Duis aute irure dolor in reprehenderit in voluptate velit esse cillum dolore.</w:t>
       </w:r>
     </w:p>
     <w:p>
@@ -247,6 +350,157 @@
           <w:szCs w:val="24"/>
         </w:rPr>
         <w:t>Benefits</w:t>
+      </w:r>
+    </w:p>
+    <w:p>
+      <w:pPr>
+        <w:pStyle w:val="ListParagraph"/>
+        <w:numPr>
+          <w:ilvl w:val="0"/>
+          <w:numId w:val="5"/>
+        </w:numPr>
+        <w:rPr>
+          <w:sz w:val="18"/>
+          <w:szCs w:val="18"/>
+        </w:rPr>
+      </w:pPr>
+      <w:r>
+        <w:rPr>
+          <w:sz w:val="18"/>
+          <w:szCs w:val="18"/>
+        </w:rPr>
+        <w:t xml:space="preserve">Lorem ipsum dolor </w:t>
+      </w:r>
+      <w:proofErr w:type="gramStart"/>
+      <w:r>
+        <w:rPr>
+          <w:sz w:val="18"/>
+          <w:szCs w:val="18"/>
+        </w:rPr>
+        <w:t>sit</w:t>
+      </w:r>
+      <w:proofErr w:type="gramEnd"/>
+      <w:r>
+        <w:rPr>
+          <w:sz w:val="18"/>
+          <w:szCs w:val="18"/>
+        </w:rPr>
+        <w:t xml:space="preserve"> amet, consectetur adipiscing elit.</w:t>
+      </w:r>
+    </w:p>
+    <w:p>
+      <w:pPr>
+        <w:pStyle w:val="ListParagraph"/>
+        <w:numPr>
+          <w:ilvl w:val="0"/>
+          <w:numId w:val="5"/>
+        </w:numPr>
+        <w:rPr>
+          <w:sz w:val="18"/>
+          <w:szCs w:val="18"/>
+        </w:rPr>
+      </w:pPr>
+      <w:r>
+        <w:rPr>
+          <w:sz w:val="18"/>
+          <w:szCs w:val="18"/>
+        </w:rPr>
+        <w:t>Sed do eiusmod tempor incididunt ut labore et dolore magna aliqua.</w:t>
+      </w:r>
+    </w:p>
+    <w:p>
+      <w:pPr>
+        <w:pStyle w:val="ListParagraph"/>
+        <w:numPr>
+          <w:ilvl w:val="0"/>
+          <w:numId w:val="5"/>
+        </w:numPr>
+        <w:rPr>
+          <w:sz w:val="18"/>
+          <w:szCs w:val="18"/>
+        </w:rPr>
+      </w:pPr>
+      <w:r>
+        <w:rPr>
+          <w:sz w:val="18"/>
+          <w:szCs w:val="18"/>
+        </w:rPr>
+        <w:t>Ut enim ad minim veniam, quis nostrud exercitation ullamco laboris.</w:t>
+      </w:r>
+    </w:p>
+    <w:p>
+      <w:pPr>
+        <w:pStyle w:val="ListParagraph"/>
+        <w:numPr>
+          <w:ilvl w:val="0"/>
+          <w:numId w:val="5"/>
+        </w:numPr>
+        <w:rPr>
+          <w:sz w:val="18"/>
+          <w:szCs w:val="18"/>
+        </w:rPr>
+      </w:pPr>
+      <w:r>
+        <w:rPr>
+          <w:sz w:val="18"/>
+          <w:szCs w:val="18"/>
+        </w:rPr>
+        <w:t>Duis aute irure dolor in reprehenderit in voluptate velit esse cillum dolore.</w:t>
+      </w:r>
+    </w:p>
+    <w:p>
+      <w:pPr>
+        <w:rPr>
+          <w:rStyle w:val="Heading2Char"/>
+          <w:sz w:val="24"/>
+          <w:szCs w:val="24"/>
+        </w:rPr>
+      </w:pPr>
+      <w:r>
+        <w:rPr>
+          <w:rStyle w:val="Heading2Char"/>
+          <w:sz w:val="24"/>
+          <w:szCs w:val="24"/>
+        </w:rPr>
+        <w:t>Impact on Non-Profits</w:t>
+      </w:r>
+    </w:p>
+    <w:p>
+      <w:pPr>
+        <w:rPr>
+          <w:sz w:val="18"/>
+          <w:szCs w:val="18"/>
+        </w:rPr>
+      </w:pPr>
+      <w:r>
+        <w:rPr>
+          <w:sz w:val="18"/>
+          <w:szCs w:val="18"/>
+        </w:rPr>
+        <w:t xml:space="preserve">Lorem ipsum dolor </w:t>
+      </w:r>
+      <w:proofErr w:type="gramStart"/>
+      <w:r>
+        <w:rPr>
+          <w:sz w:val="18"/>
+          <w:szCs w:val="18"/>
+        </w:rPr>
+        <w:t>sit</w:t>
+      </w:r>
+      <w:proofErr w:type="gramEnd"/>
+      <w:r>
+        <w:rPr>
+          <w:sz w:val="18"/>
+          <w:szCs w:val="18"/>
+        </w:rPr>
+        <w:t xml:space="preserve"> amet, consectetur adipiscing elit. Suspendisse euismod viverra lorem</w:t>
+      </w:r>
+      <w:r>
+        <w:rPr>
+          <w:sz w:val="18"/>
+          <w:szCs w:val="18"/>
+        </w:rPr>
+        <w:t>:</w:t>
       </w:r>
     </w:p>
     <w:p>
@@ -266,7 +520,23 @@
           <w:sz w:val="18"/>
           <w:szCs w:val="18"/>
         </w:rPr>
-        <w:t>Time Savings: Reduces teacher workload in question creation by up to 80%.</w:t>
+        <w:t xml:space="preserve">Lorem ipsum dolor </w:t>
+      </w:r>
+      <w:proofErr w:type="gramStart"/>
+      <w:r>
+        <w:rPr>
+          <w:sz w:val="18"/>
+          <w:szCs w:val="18"/>
+        </w:rPr>
+        <w:t>sit</w:t>
+      </w:r>
+      <w:proofErr w:type="gramEnd"/>
+      <w:r>
+        <w:rPr>
+          <w:sz w:val="18"/>
+          <w:szCs w:val="18"/>
+        </w:rPr>
+        <w:t xml:space="preserve"> amet, consectetur adipiscing elit.</w:t>
       </w:r>
     </w:p>
     <w:p>
@@ -286,7 +556,7 @@
           <w:sz w:val="18"/>
           <w:szCs w:val="18"/>
         </w:rPr>
-        <w:t>Cost Efficiency: Helps non-profits reduce dependency on additional staff or content providers.</w:t>
+        <w:t>Sed do eiusmod tempor incididunt ut labore et dolore magna aliqua.</w:t>
       </w:r>
     </w:p>
     <w:p>
@@ -306,7 +576,7 @@
           <w:sz w:val="18"/>
           <w:szCs w:val="18"/>
         </w:rPr>
-        <w:t>Scalability: Enables the creation of unlimited question banks across subjects and grades.</w:t>
+        <w:t>Ut enim ad minim veniam, quis nostrud exercitation ullamco laboris.</w:t>
       </w:r>
     </w:p>
     <w:p>
@@ -326,27 +596,7 @@
           <w:sz w:val="18"/>
           <w:szCs w:val="18"/>
         </w:rPr>
-        <w:t>Consistency: Ensures question quality and coverage of concepts with minimal duplication of effort.</w:t>
-      </w:r>
-    </w:p>
-    <w:p>
-      <w:pPr>
-        <w:pStyle w:val="ListParagraph"/>
-        <w:numPr>
-          <w:ilvl w:val="0"/>
-          <w:numId w:val="4"/>
-        </w:numPr>
-        <w:rPr>
-          <w:sz w:val="18"/>
-          <w:szCs w:val="18"/>
-        </w:rPr>
-      </w:pPr>
-      <w:r>
-        <w:rPr>
-          <w:sz w:val="18"/>
-          <w:szCs w:val="18"/>
-        </w:rPr>
-        <w:t>Accessibility: Makes high-quality educational resources available to underfunded schools and organizations.</w:t>
+        <w:t>Duis aute irure dolor in reprehenderit in voluptate velit esse cillum dolore.</w:t>
       </w:r>
     </w:p>
     <w:p>
@@ -363,82 +613,38 @@
           <w:sz w:val="24"/>
           <w:szCs w:val="24"/>
         </w:rPr>
-        <w:t>Impact on Non-Profits</w:t>
-      </w:r>
-    </w:p>
-    <w:p>
-      <w:pPr>
-        <w:rPr>
-          <w:sz w:val="18"/>
-          <w:szCs w:val="18"/>
-        </w:rPr>
-      </w:pPr>
-      <w:r>
-        <w:rPr>
-          <w:sz w:val="18"/>
-          <w:szCs w:val="18"/>
-        </w:rPr>
-        <w:t>By integrating this module into their educational tools, non-profits can:</w:t>
-      </w:r>
-    </w:p>
-    <w:p>
-      <w:pPr>
-        <w:pStyle w:val="ListParagraph"/>
-        <w:numPr>
-          <w:ilvl w:val="0"/>
-          <w:numId w:val="4"/>
-        </w:numPr>
-        <w:rPr>
-          <w:sz w:val="18"/>
-          <w:szCs w:val="18"/>
-        </w:rPr>
-      </w:pPr>
-      <w:r>
-        <w:rPr>
-          <w:sz w:val="18"/>
-          <w:szCs w:val="18"/>
-        </w:rPr>
-        <w:t>Focus teacher efforts on direct student engagement rather than repetitive administrative work.</w:t>
-      </w:r>
-    </w:p>
-    <w:p>
-      <w:pPr>
-        <w:pStyle w:val="ListParagraph"/>
-        <w:numPr>
-          <w:ilvl w:val="0"/>
-          <w:numId w:val="4"/>
-        </w:numPr>
-        <w:rPr>
-          <w:sz w:val="18"/>
-          <w:szCs w:val="18"/>
-        </w:rPr>
-      </w:pPr>
-      <w:r>
-        <w:rPr>
-          <w:sz w:val="18"/>
-          <w:szCs w:val="18"/>
-        </w:rPr>
-        <w:t>Expand reach to a larger pool of learners without proportional increase in costs.</w:t>
-      </w:r>
-    </w:p>
-    <w:p>
-      <w:pPr>
-        <w:pStyle w:val="ListParagraph"/>
-        <w:numPr>
-          <w:ilvl w:val="0"/>
-          <w:numId w:val="4"/>
-        </w:numPr>
-        <w:rPr>
-          <w:sz w:val="18"/>
-          <w:szCs w:val="18"/>
-        </w:rPr>
-      </w:pPr>
-      <w:r>
-        <w:rPr>
-          <w:sz w:val="18"/>
-          <w:szCs w:val="18"/>
-        </w:rPr>
-        <w:t>Improve learner outcomes through more frequent practice and evaluation materials.</w:t>
+        <w:t>Competitive Advantage</w:t>
+      </w:r>
+    </w:p>
+    <w:p>
+      <w:pPr>
+        <w:rPr>
+          <w:sz w:val="18"/>
+          <w:szCs w:val="18"/>
+        </w:rPr>
+      </w:pPr>
+      <w:r>
+        <w:rPr>
+          <w:sz w:val="18"/>
+          <w:szCs w:val="18"/>
+        </w:rPr>
+        <w:t xml:space="preserve">Lorem ipsum dolor </w:t>
+      </w:r>
+      <w:proofErr w:type="gramStart"/>
+      <w:r>
+        <w:rPr>
+          <w:sz w:val="18"/>
+          <w:szCs w:val="18"/>
+        </w:rPr>
+        <w:t>sit</w:t>
+      </w:r>
+      <w:proofErr w:type="gramEnd"/>
+      <w:r>
+        <w:rPr>
+          <w:sz w:val="18"/>
+          <w:szCs w:val="18"/>
+        </w:rPr>
+        <w:t xml:space="preserve"> amet, consectetur adipiscing elit. Vivamus suscipit, lacus at dapibus fermentum, tellus risus viverra nibh, in finibus ex orci id quam. Proin accumsan, augue sit amet aliquet interdum, mi neque feugiat erat, nec pretium nunc sapien sed magna. Integer vel arcu laoreet, viverra lacus non, tincidunt mi. Sed ut felis ut nisl porttitor dignissim sit amet nec quam.</w:t>
       </w:r>
     </w:p>
     <w:p>
@@ -455,38 +661,6 @@
           <w:sz w:val="24"/>
           <w:szCs w:val="24"/>
         </w:rPr>
-        <w:t>Competitive Advantage</w:t>
-      </w:r>
-    </w:p>
-    <w:p>
-      <w:pPr>
-        <w:rPr>
-          <w:sz w:val="18"/>
-          <w:szCs w:val="18"/>
-        </w:rPr>
-      </w:pPr>
-      <w:r>
-        <w:rPr>
-          <w:sz w:val="18"/>
-          <w:szCs w:val="18"/>
-        </w:rPr>
-        <w:t>Compared to traditional manual methods of question creation or static pre-designed question banks, this solution offers instant, customizable, and adaptive question generation, giving non-profits a distinct edge in delivering effective education at scale.</w:t>
-      </w:r>
-    </w:p>
-    <w:p>
-      <w:pPr>
-        <w:rPr>
-          <w:rStyle w:val="Heading2Char"/>
-          <w:sz w:val="24"/>
-          <w:szCs w:val="24"/>
-        </w:rPr>
-      </w:pPr>
-      <w:r>
-        <w:rPr>
-          <w:rStyle w:val="Heading2Char"/>
-          <w:sz w:val="24"/>
-          <w:szCs w:val="24"/>
-        </w:rPr>
         <w:t>Conclusion</w:t>
       </w:r>
     </w:p>
@@ -502,30 +676,24 @@
           <w:sz w:val="18"/>
           <w:szCs w:val="18"/>
         </w:rPr>
-        <w:t xml:space="preserve">The Infinite Question Creator plugin addresses a critical pain point for non-profit education providers by automating a </w:t>
-      </w:r>
-      <w:r>
-        <w:rPr>
-          <w:sz w:val="18"/>
-          <w:szCs w:val="18"/>
-        </w:rPr>
-        <w:t>labour-intensive</w:t>
-      </w:r>
-      <w:r>
-        <w:rPr>
-          <w:sz w:val="18"/>
-          <w:szCs w:val="18"/>
-        </w:rPr>
-        <w:t xml:space="preserve"> but essential task. Through significant time and cost savings, this solution empowers non-profits to achieve greater impact with limited resources, making quality learning more accessible and scalable.</w:t>
-      </w:r>
-    </w:p>
-    <w:p>
-      <w:pPr>
-        <w:rPr>
-          <w:sz w:val="18"/>
-          <w:szCs w:val="18"/>
-        </w:rPr>
-      </w:pPr>
+        <w:t xml:space="preserve">Lorem ipsum dolor </w:t>
+      </w:r>
+      <w:proofErr w:type="gramStart"/>
+      <w:r>
+        <w:rPr>
+          <w:sz w:val="18"/>
+          <w:szCs w:val="18"/>
+        </w:rPr>
+        <w:t>sit</w:t>
+      </w:r>
+      <w:proofErr w:type="gramEnd"/>
+      <w:r>
+        <w:rPr>
+          <w:sz w:val="18"/>
+          <w:szCs w:val="18"/>
+        </w:rPr>
+        <w:t xml:space="preserve"> amet, consectetur adipiscing elit. Vivamus suscipit, lacus at dapibus fermentum, tellus risus viverra nibh, in finibus ex orci id quam. Proin accumsan, augue sit amet aliquet interdum, mi neque feugiat erat, nec pretium nunc sapien sed magna. Integer vel arcu laoreet, viverra lacus non, tincidunt mi. Sed ut felis ut nisl porttitor dignissim sit amet nec quam.</w:t>
+      </w:r>
     </w:p>
     <w:sectPr>
       <w:headerReference w:type="even" r:id="rId8"/>
@@ -677,7 +845,7 @@
               </v:handles>
               <o:lock v:ext="edit" text="t" shapetype="t"/>
             </v:shapetype>
-            <v:shape id="PowerPlusWaterMarkObject357922611" o:spid="_x0000_s1025" type="#_x0000_t136" style="position:absolute;margin-left:0;margin-top:0;width:461.85pt;height:197.95pt;rotation:315;z-index:-251657216;mso-position-horizontal:center;mso-position-horizontal-relative:margin;mso-position-vertical:center;mso-position-vertical-relative:margin" o:allowincell="f" fillcolor="silver" stroked="f">
+            <v:shape id="PowerPlusWaterMarkObject357922611" o:spid="_x0000_s1025" type="#_x0000_t136" style="position:absolute;margin-left:0;margin-top:0;width:461.85pt;height:197.95pt;rotation:315;z-index:-251658752;mso-position-horizontal:center;mso-position-horizontal-relative:margin;mso-position-vertical:center;mso-position-vertical-relative:margin" o:allowincell="f" fillcolor="silver" stroked="f">
               <v:fill opacity=".5"/>
               <v:textpath style="font-family:&quot;Calibri&quot;;font-size:1pt" string="SAMPLE"/>
               <w10:wrap anchorx="margin" anchory="margin"/>

</xml_diff>